<commit_message>
fin de explicacion de modulos
</commit_message>
<xml_diff>
--- a/Teoria/Teoria Angular.docx
+++ b/Teoria/Teoria Angular.docx
@@ -31,21 +31,7 @@
         <w:rPr>
           <w:lang w:val="es-ES"/>
         </w:rPr>
-        <w:t xml:space="preserve">Es un </w:t>
-      </w:r>
-      <w:proofErr w:type="spellStart"/>
-      <w:r>
-        <w:rPr>
-          <w:lang w:val="es-ES"/>
-        </w:rPr>
-        <w:t>framework</w:t>
-      </w:r>
-      <w:proofErr w:type="spellEnd"/>
-      <w:r>
-        <w:rPr>
-          <w:lang w:val="es-ES"/>
-        </w:rPr>
-        <w:t xml:space="preserve"> de diseño de aplicaciones y plataforma de desarrollo para crear aplicaciones de una sola página eficientes y sofisticadas.</w:t>
+        <w:t>Es un framework de diseño de aplicaciones y plataforma de desarrollo para crear aplicaciones de una sola página eficientes y sofisticadas.</w:t>
       </w:r>
     </w:p>
     <w:p>
@@ -118,21 +104,7 @@
         <w:rPr>
           <w:lang w:val="es-ES"/>
         </w:rPr>
-        <w:t xml:space="preserve">Representa los datos y la lógica de negocio de la aplicación. Se definen generalmente como clases </w:t>
-      </w:r>
-      <w:proofErr w:type="spellStart"/>
-      <w:r>
-        <w:rPr>
-          <w:lang w:val="es-ES"/>
-        </w:rPr>
-        <w:t>Typescript</w:t>
-      </w:r>
-      <w:proofErr w:type="spellEnd"/>
-      <w:r>
-        <w:rPr>
-          <w:lang w:val="es-ES"/>
-        </w:rPr>
-        <w:t xml:space="preserve"> y pueden incluir propiedades y métodos que describen como se acceden y manipulan los datos</w:t>
+        <w:t>Representa los datos y la lógica de negocio de la aplicación. Se definen generalmente como clases Typescript y pueden incluir propiedades y métodos que describen como se acceden y manipulan los datos</w:t>
       </w:r>
     </w:p>
     <w:p>
@@ -200,21 +172,7 @@
         <w:rPr>
           <w:lang w:val="es-ES"/>
         </w:rPr>
-        <w:t xml:space="preserve">El controlador actúa como intermediario entre el modelo y la vista. Se encarga de manejar las interacciones del usuario, como </w:t>
-      </w:r>
-      <w:proofErr w:type="spellStart"/>
-      <w:r>
-        <w:rPr>
-          <w:lang w:val="es-ES"/>
-        </w:rPr>
-        <w:t>clicks</w:t>
-      </w:r>
-      <w:proofErr w:type="spellEnd"/>
-      <w:r>
-        <w:rPr>
-          <w:lang w:val="es-ES"/>
-        </w:rPr>
-        <w:t xml:space="preserve"> o eventos de entrada, es decir el controlador se encarga de controlar el flujo de datos entre el modelo y la vista.</w:t>
+        <w:t>El controlador actúa como intermediario entre el modelo y la vista. Se encarga de manejar las interacciones del usuario, como clicks o eventos de entrada, es decir el controlador se encarga de controlar el flujo de datos entre el modelo y la vista.</w:t>
       </w:r>
     </w:p>
     <w:p>
@@ -238,28 +196,138 @@
     </w:p>
     <w:p>
       <w:r>
-        <w:t xml:space="preserve">Angular </w:t>
-      </w:r>
-      <w:proofErr w:type="spellStart"/>
-      <w:r>
-        <w:t>Command</w:t>
-      </w:r>
-      <w:proofErr w:type="spellEnd"/>
-      <w:r>
-        <w:t xml:space="preserve"> Line </w:t>
-      </w:r>
-      <w:proofErr w:type="gramStart"/>
-      <w:r>
-        <w:t>Interface</w:t>
-      </w:r>
-      <w:proofErr w:type="gramEnd"/>
-      <w:r>
-        <w:t>, es una herramie</w:t>
+        <w:t>Angular Command Line Interface, es una herramie</w:t>
       </w:r>
       <w:r>
         <w:t>nta de línea de comandos que se utiliza para crear, desarrollar y administrar aplicaciones web en Angular de manera eficiente. El CLI proporciona una seria de utilidades y comandos que simplifican tareas comunes en el proceso de desarrollo.</w:t>
       </w:r>
     </w:p>
+    <w:p/>
+    <w:p/>
+    <w:p/>
+    <w:p/>
+    <w:p/>
+    <w:p/>
+    <w:p/>
+    <w:p/>
+    <w:p/>
+    <w:p>
+      <w:pPr>
+        <w:rPr>
+          <w:b/>
+          <w:bCs/>
+          <w:color w:val="FF0000"/>
+        </w:rPr>
+      </w:pPr>
+      <w:r>
+        <w:rPr>
+          <w:b/>
+          <w:bCs/>
+          <w:color w:val="FF0000"/>
+        </w:rPr>
+        <w:lastRenderedPageBreak/>
+        <w:t>C</w:t>
+      </w:r>
+      <w:r>
+        <w:rPr>
+          <w:b/>
+          <w:bCs/>
+          <w:color w:val="FF0000"/>
+        </w:rPr>
+        <w:t>lase 3 – ng módulos</w:t>
+      </w:r>
+    </w:p>
+    <w:p>
+      <w:pPr>
+        <w:rPr>
+          <w:b/>
+          <w:bCs/>
+          <w:color w:val="FF0000"/>
+        </w:rPr>
+      </w:pPr>
+      <w:r>
+        <w:rPr>
+          <w:b/>
+          <w:bCs/>
+          <w:color w:val="FF0000"/>
+        </w:rPr>
+        <w:t>Módulos:</w:t>
+      </w:r>
+    </w:p>
+    <w:p>
+      <w:r>
+        <w:t>Es un mecanismo de organización y encapsulación que se utiliza para agrupar componentes, directivas, filtros, servicios y otros elementos relacionados en una unidad funcional coherente. Ayudan a dividir una aplicación en partes más pequeñas y manejables.</w:t>
+      </w:r>
+    </w:p>
+    <w:p>
+      <w:r>
+        <w:t>Dos maneras de como generar un nuevo módulo:</w:t>
+      </w:r>
+    </w:p>
+    <w:p>
+      <w:pPr>
+        <w:pStyle w:val="Prrafodelista"/>
+        <w:numPr>
+          <w:ilvl w:val="0"/>
+          <w:numId w:val="1"/>
+        </w:numPr>
+      </w:pPr>
+      <w:r>
+        <w:t>ng generate module nombre-del-modulo</w:t>
+      </w:r>
+    </w:p>
+    <w:p>
+      <w:pPr>
+        <w:pStyle w:val="Prrafodelista"/>
+        <w:numPr>
+          <w:ilvl w:val="0"/>
+          <w:numId w:val="1"/>
+        </w:numPr>
+      </w:pPr>
+      <w:r>
+        <w:t>ng g m nombre-del-modulo</w:t>
+      </w:r>
+    </w:p>
+    <w:p>
+      <w:r>
+        <w:drawing>
+          <wp:inline distT="0" distB="0" distL="0" distR="0" wp14:anchorId="5BA7D071" wp14:editId="13A594ED">
+            <wp:extent cx="5612130" cy="2376805"/>
+            <wp:effectExtent l="0" t="0" r="7620" b="4445"/>
+            <wp:docPr id="558578414" name="Imagen 1" descr="Texto&#10;&#10;Descripción generada automáticamente"/>
+            <wp:cNvGraphicFramePr>
+              <a:graphicFrameLocks xmlns:a="http://schemas.openxmlformats.org/drawingml/2006/main" noChangeAspect="1"/>
+            </wp:cNvGraphicFramePr>
+            <a:graphic xmlns:a="http://schemas.openxmlformats.org/drawingml/2006/main">
+              <a:graphicData uri="http://schemas.openxmlformats.org/drawingml/2006/picture">
+                <pic:pic xmlns:pic="http://schemas.openxmlformats.org/drawingml/2006/picture">
+                  <pic:nvPicPr>
+                    <pic:cNvPr id="558578414" name="Imagen 1" descr="Texto&#10;&#10;Descripción generada automáticamente"/>
+                    <pic:cNvPicPr/>
+                  </pic:nvPicPr>
+                  <pic:blipFill>
+                    <a:blip r:embed="rId5"/>
+                    <a:stretch>
+                      <a:fillRect/>
+                    </a:stretch>
+                  </pic:blipFill>
+                  <pic:spPr>
+                    <a:xfrm>
+                      <a:off x="0" y="0"/>
+                      <a:ext cx="5612130" cy="2376805"/>
+                    </a:xfrm>
+                    <a:prstGeom prst="rect">
+                      <a:avLst/>
+                    </a:prstGeom>
+                  </pic:spPr>
+                </pic:pic>
+              </a:graphicData>
+            </a:graphic>
+          </wp:inline>
+        </w:drawing>
+      </w:r>
+    </w:p>
+    <w:p/>
     <w:p/>
     <w:p/>
     <w:p/>
@@ -271,6 +339,103 @@
     </w:sectPr>
   </w:body>
 </w:document>
+</file>
+
+<file path=word/numbering.xml><?xml version="1.0" encoding="utf-8"?>
+<w:numbering xmlns:wpc="http://schemas.microsoft.com/office/word/2010/wordprocessingCanvas" xmlns:cx="http://schemas.microsoft.com/office/drawing/2014/chartex" xmlns:cx1="http://schemas.microsoft.com/office/drawing/2015/9/8/chartex" xmlns:cx2="http://schemas.microsoft.com/office/drawing/2015/10/21/chartex" xmlns:cx3="http://schemas.microsoft.com/office/drawing/2016/5/9/chartex" xmlns:cx4="http://schemas.microsoft.com/office/drawing/2016/5/10/chartex" xmlns:cx5="http://schemas.microsoft.com/office/drawing/2016/5/11/chartex" xmlns:cx6="http://schemas.microsoft.com/office/drawing/2016/5/12/chartex" xmlns:cx7="http://schemas.microsoft.com/office/drawing/2016/5/13/chartex" xmlns:cx8="http://schemas.microsoft.com/office/drawing/2016/5/14/chartex" xmlns:mc="http://schemas.openxmlformats.org/markup-compatibility/2006" xmlns:aink="http://schemas.microsoft.com/office/drawing/2016/ink" xmlns:am3d="http://schemas.microsoft.com/office/drawing/2017/model3d" xmlns:o="urn:schemas-microsoft-com:office:office" xmlns:oel="http://schemas.microsoft.com/office/2019/extlst" xmlns:r="http://schemas.openxmlformats.org/officeDocument/2006/relationships" xmlns:m="http://schemas.openxmlformats.org/officeDocument/2006/math" xmlns:v="urn:schemas-microsoft-com:vml" xmlns:wp14="http://schemas.microsoft.com/office/word/2010/wordprocessingDrawing" xmlns:wp="http://schemas.openxmlformats.org/drawingml/2006/wordprocessingDrawing" xmlns:w10="urn:schemas-microsoft-com:office:word" xmlns:w="http://schemas.openxmlformats.org/wordprocessingml/2006/main" xmlns:w14="http://schemas.microsoft.com/office/word/2010/wordml" xmlns:w15="http://schemas.microsoft.com/office/word/2012/wordml" xmlns:w16cex="http://schemas.microsoft.com/office/word/2018/wordml/cex" xmlns:w16cid="http://schemas.microsoft.com/office/word/2016/wordml/cid" xmlns:w16="http://schemas.microsoft.com/office/word/2018/wordml" xmlns:w16sdtdh="http://schemas.microsoft.com/office/word/2020/wordml/sdtdatahash" xmlns:w16se="http://schemas.microsoft.com/office/word/2015/wordml/symex" xmlns:wpg="http://schemas.microsoft.com/office/word/2010/wordprocessingGroup" xmlns:wpi="http://schemas.microsoft.com/office/word/2010/wordprocessingInk" xmlns:wne="http://schemas.microsoft.com/office/word/2006/wordml" xmlns:wps="http://schemas.microsoft.com/office/word/2010/wordprocessingShape" mc:Ignorable="w14 w15 w16se w16cid w16 w16cex w16sdtdh wp14">
+  <w:abstractNum w:abstractNumId="0" w15:restartNumberingAfterBreak="0">
+    <w:nsid w:val="023C7943"/>
+    <w:multiLevelType w:val="hybridMultilevel"/>
+    <w:tmpl w:val="A2B6ADD6"/>
+    <w:lvl w:ilvl="0" w:tplc="2C0A0011">
+      <w:start w:val="1"/>
+      <w:numFmt w:val="decimal"/>
+      <w:lvlText w:val="%1)"/>
+      <w:lvlJc w:val="left"/>
+      <w:pPr>
+        <w:ind w:left="720" w:hanging="360"/>
+      </w:pPr>
+      <w:rPr>
+        <w:rFonts w:hint="default"/>
+      </w:rPr>
+    </w:lvl>
+    <w:lvl w:ilvl="1" w:tplc="2C0A0019" w:tentative="1">
+      <w:start w:val="1"/>
+      <w:numFmt w:val="lowerLetter"/>
+      <w:lvlText w:val="%2."/>
+      <w:lvlJc w:val="left"/>
+      <w:pPr>
+        <w:ind w:left="1440" w:hanging="360"/>
+      </w:pPr>
+    </w:lvl>
+    <w:lvl w:ilvl="2" w:tplc="2C0A001B" w:tentative="1">
+      <w:start w:val="1"/>
+      <w:numFmt w:val="lowerRoman"/>
+      <w:lvlText w:val="%3."/>
+      <w:lvlJc w:val="right"/>
+      <w:pPr>
+        <w:ind w:left="2160" w:hanging="180"/>
+      </w:pPr>
+    </w:lvl>
+    <w:lvl w:ilvl="3" w:tplc="2C0A000F" w:tentative="1">
+      <w:start w:val="1"/>
+      <w:numFmt w:val="decimal"/>
+      <w:lvlText w:val="%4."/>
+      <w:lvlJc w:val="left"/>
+      <w:pPr>
+        <w:ind w:left="2880" w:hanging="360"/>
+      </w:pPr>
+    </w:lvl>
+    <w:lvl w:ilvl="4" w:tplc="2C0A0019" w:tentative="1">
+      <w:start w:val="1"/>
+      <w:numFmt w:val="lowerLetter"/>
+      <w:lvlText w:val="%5."/>
+      <w:lvlJc w:val="left"/>
+      <w:pPr>
+        <w:ind w:left="3600" w:hanging="360"/>
+      </w:pPr>
+    </w:lvl>
+    <w:lvl w:ilvl="5" w:tplc="2C0A001B" w:tentative="1">
+      <w:start w:val="1"/>
+      <w:numFmt w:val="lowerRoman"/>
+      <w:lvlText w:val="%6."/>
+      <w:lvlJc w:val="right"/>
+      <w:pPr>
+        <w:ind w:left="4320" w:hanging="180"/>
+      </w:pPr>
+    </w:lvl>
+    <w:lvl w:ilvl="6" w:tplc="2C0A000F" w:tentative="1">
+      <w:start w:val="1"/>
+      <w:numFmt w:val="decimal"/>
+      <w:lvlText w:val="%7."/>
+      <w:lvlJc w:val="left"/>
+      <w:pPr>
+        <w:ind w:left="5040" w:hanging="360"/>
+      </w:pPr>
+    </w:lvl>
+    <w:lvl w:ilvl="7" w:tplc="2C0A0019" w:tentative="1">
+      <w:start w:val="1"/>
+      <w:numFmt w:val="lowerLetter"/>
+      <w:lvlText w:val="%8."/>
+      <w:lvlJc w:val="left"/>
+      <w:pPr>
+        <w:ind w:left="5760" w:hanging="360"/>
+      </w:pPr>
+    </w:lvl>
+    <w:lvl w:ilvl="8" w:tplc="2C0A001B" w:tentative="1">
+      <w:start w:val="1"/>
+      <w:numFmt w:val="lowerRoman"/>
+      <w:lvlText w:val="%9."/>
+      <w:lvlJc w:val="right"/>
+      <w:pPr>
+        <w:ind w:left="6480" w:hanging="180"/>
+      </w:pPr>
+    </w:lvl>
+  </w:abstractNum>
+  <w:num w:numId="1" w16cid:durableId="509758027">
+    <w:abstractNumId w:val="0"/>
+  </w:num>
+</w:numbering>
 </file>
 
 <file path=word/styles.xml><?xml version="1.0" encoding="utf-8"?>
@@ -704,6 +869,17 @@
     <w:semiHidden/>
     <w:unhideWhenUsed/>
   </w:style>
+  <w:style w:type="paragraph" w:styleId="Prrafodelista">
+    <w:name w:val="List Paragraph"/>
+    <w:basedOn w:val="Normal"/>
+    <w:uiPriority w:val="34"/>
+    <w:qFormat/>
+    <w:rsid w:val="004E322D"/>
+    <w:pPr>
+      <w:ind w:left="720"/>
+      <w:contextualSpacing/>
+    </w:pPr>
+  </w:style>
 </w:styles>
 </file>
 

</xml_diff>

<commit_message>
update creacion de proyecto angular
Me rompia las rutas tuve que volver a crearlo
</commit_message>
<xml_diff>
--- a/Teoria/Teoria Angular.docx
+++ b/Teoria/Teoria Angular.docx
@@ -31,7 +31,21 @@
         <w:rPr>
           <w:lang w:val="es-ES"/>
         </w:rPr>
-        <w:t>Es un framework de diseño de aplicaciones y plataforma de desarrollo para crear aplicaciones de una sola página eficientes y sofisticadas.</w:t>
+        <w:t xml:space="preserve">Es un </w:t>
+      </w:r>
+      <w:proofErr w:type="spellStart"/>
+      <w:r>
+        <w:rPr>
+          <w:lang w:val="es-ES"/>
+        </w:rPr>
+        <w:t>framework</w:t>
+      </w:r>
+      <w:proofErr w:type="spellEnd"/>
+      <w:r>
+        <w:rPr>
+          <w:lang w:val="es-ES"/>
+        </w:rPr>
+        <w:t xml:space="preserve"> de diseño de aplicaciones y plataforma de desarrollo para crear aplicaciones de una sola página eficientes y sofisticadas.</w:t>
       </w:r>
     </w:p>
     <w:p>
@@ -104,7 +118,21 @@
         <w:rPr>
           <w:lang w:val="es-ES"/>
         </w:rPr>
-        <w:t>Representa los datos y la lógica de negocio de la aplicación. Se definen generalmente como clases Typescript y pueden incluir propiedades y métodos que describen como se acceden y manipulan los datos</w:t>
+        <w:t xml:space="preserve">Representa los datos y la lógica de negocio de la aplicación. Se definen generalmente como clases </w:t>
+      </w:r>
+      <w:proofErr w:type="spellStart"/>
+      <w:r>
+        <w:rPr>
+          <w:lang w:val="es-ES"/>
+        </w:rPr>
+        <w:t>Typescript</w:t>
+      </w:r>
+      <w:proofErr w:type="spellEnd"/>
+      <w:r>
+        <w:rPr>
+          <w:lang w:val="es-ES"/>
+        </w:rPr>
+        <w:t xml:space="preserve"> y pueden incluir propiedades y métodos que describen como se acceden y manipulan los datos</w:t>
       </w:r>
     </w:p>
     <w:p>
@@ -172,7 +200,21 @@
         <w:rPr>
           <w:lang w:val="es-ES"/>
         </w:rPr>
-        <w:t>El controlador actúa como intermediario entre el modelo y la vista. Se encarga de manejar las interacciones del usuario, como clicks o eventos de entrada, es decir el controlador se encarga de controlar el flujo de datos entre el modelo y la vista.</w:t>
+        <w:t xml:space="preserve">El controlador actúa como intermediario entre el modelo y la vista. Se encarga de manejar las interacciones del usuario, como </w:t>
+      </w:r>
+      <w:proofErr w:type="spellStart"/>
+      <w:r>
+        <w:rPr>
+          <w:lang w:val="es-ES"/>
+        </w:rPr>
+        <w:t>clicks</w:t>
+      </w:r>
+      <w:proofErr w:type="spellEnd"/>
+      <w:r>
+        <w:rPr>
+          <w:lang w:val="es-ES"/>
+        </w:rPr>
+        <w:t xml:space="preserve"> o eventos de entrada, es decir el controlador se encarga de controlar el flujo de datos entre el modelo y la vista.</w:t>
       </w:r>
     </w:p>
     <w:p>
@@ -196,7 +238,23 @@
     </w:p>
     <w:p>
       <w:r>
-        <w:t>Angular Command Line Interface, es una herramie</w:t>
+        <w:t xml:space="preserve">Angular </w:t>
+      </w:r>
+      <w:proofErr w:type="spellStart"/>
+      <w:r>
+        <w:t>Command</w:t>
+      </w:r>
+      <w:proofErr w:type="spellEnd"/>
+      <w:r>
+        <w:t xml:space="preserve"> Line </w:t>
+      </w:r>
+      <w:proofErr w:type="gramStart"/>
+      <w:r>
+        <w:t>Interface</w:t>
+      </w:r>
+      <w:proofErr w:type="gramEnd"/>
+      <w:r>
+        <w:t>, es una herramie</w:t>
       </w:r>
       <w:r>
         <w:t>nta de línea de comandos que se utiliza para crear, desarrollar y administrar aplicaciones web en Angular de manera eficiente. El CLI proporciona una seria de utilidades y comandos que simplifican tareas comunes en el proceso de desarrollo.</w:t>
@@ -273,7 +331,15 @@
         </w:numPr>
       </w:pPr>
       <w:r>
-        <w:t>ng generate module nombre-del-modulo</w:t>
+        <w:t xml:space="preserve">ng </w:t>
+      </w:r>
+      <w:proofErr w:type="spellStart"/>
+      <w:r>
+        <w:t>generate</w:t>
+      </w:r>
+      <w:proofErr w:type="spellEnd"/>
+      <w:r>
+        <w:t xml:space="preserve"> module nombre-del-modulo</w:t>
       </w:r>
     </w:p>
     <w:p>
@@ -290,6 +356,9 @@
     </w:p>
     <w:p>
       <w:r>
+        <w:rPr>
+          <w:noProof/>
+        </w:rPr>
         <w:drawing>
           <wp:inline distT="0" distB="0" distL="0" distR="0" wp14:anchorId="5BA7D071" wp14:editId="13A594ED">
             <wp:extent cx="5612130" cy="2376805"/>
@@ -327,6 +396,209 @@
         </w:drawing>
       </w:r>
     </w:p>
+    <w:p/>
+    <w:p/>
+    <w:p/>
+    <w:p/>
+    <w:p/>
+    <w:p/>
+    <w:p/>
+    <w:p/>
+    <w:p/>
+    <w:p/>
+    <w:p/>
+    <w:p/>
+    <w:p/>
+    <w:p>
+      <w:pPr>
+        <w:rPr>
+          <w:b/>
+          <w:bCs/>
+          <w:color w:val="FF0000"/>
+        </w:rPr>
+      </w:pPr>
+      <w:r>
+        <w:rPr>
+          <w:b/>
+          <w:bCs/>
+          <w:color w:val="FF0000"/>
+        </w:rPr>
+        <w:lastRenderedPageBreak/>
+        <w:t>Clase 4:</w:t>
+      </w:r>
+      <w:r>
+        <w:rPr>
+          <w:b/>
+          <w:bCs/>
+          <w:color w:val="FF0000"/>
+        </w:rPr>
+        <w:t xml:space="preserve"> Componentes</w:t>
+      </w:r>
+    </w:p>
+    <w:p>
+      <w:r>
+        <w:t>Como generar nuevos componentes:</w:t>
+      </w:r>
+    </w:p>
+    <w:p>
+      <w:r>
+        <w:drawing>
+          <wp:inline distT="0" distB="0" distL="0" distR="0" wp14:anchorId="1BA9AC94" wp14:editId="0B9FE650">
+            <wp:extent cx="5612130" cy="2782570"/>
+            <wp:effectExtent l="0" t="0" r="7620" b="0"/>
+            <wp:docPr id="1243819511" name="Imagen 1" descr="Interfaz de usuario gráfica, Texto, Aplicación, Sitio web&#10;&#10;Descripción generada automáticamente"/>
+            <wp:cNvGraphicFramePr>
+              <a:graphicFrameLocks xmlns:a="http://schemas.openxmlformats.org/drawingml/2006/main" noChangeAspect="1"/>
+            </wp:cNvGraphicFramePr>
+            <a:graphic xmlns:a="http://schemas.openxmlformats.org/drawingml/2006/main">
+              <a:graphicData uri="http://schemas.openxmlformats.org/drawingml/2006/picture">
+                <pic:pic xmlns:pic="http://schemas.openxmlformats.org/drawingml/2006/picture">
+                  <pic:nvPicPr>
+                    <pic:cNvPr id="1243819511" name="Imagen 1" descr="Interfaz de usuario gráfica, Texto, Aplicación, Sitio web&#10;&#10;Descripción generada automáticamente"/>
+                    <pic:cNvPicPr/>
+                  </pic:nvPicPr>
+                  <pic:blipFill>
+                    <a:blip r:embed="rId6"/>
+                    <a:stretch>
+                      <a:fillRect/>
+                    </a:stretch>
+                  </pic:blipFill>
+                  <pic:spPr>
+                    <a:xfrm>
+                      <a:off x="0" y="0"/>
+                      <a:ext cx="5612130" cy="2782570"/>
+                    </a:xfrm>
+                    <a:prstGeom prst="rect">
+                      <a:avLst/>
+                    </a:prstGeom>
+                  </pic:spPr>
+                </pic:pic>
+              </a:graphicData>
+            </a:graphic>
+          </wp:inline>
+        </w:drawing>
+      </w:r>
+    </w:p>
+    <w:p>
+      <w:r>
+        <w:drawing>
+          <wp:inline distT="0" distB="0" distL="0" distR="0" wp14:anchorId="435BB489" wp14:editId="285C5183">
+            <wp:extent cx="5612130" cy="2145665"/>
+            <wp:effectExtent l="0" t="0" r="7620" b="6985"/>
+            <wp:docPr id="82661771" name="Imagen 1" descr="Texto&#10;&#10;Descripción generada automáticamente"/>
+            <wp:cNvGraphicFramePr>
+              <a:graphicFrameLocks xmlns:a="http://schemas.openxmlformats.org/drawingml/2006/main" noChangeAspect="1"/>
+            </wp:cNvGraphicFramePr>
+            <a:graphic xmlns:a="http://schemas.openxmlformats.org/drawingml/2006/main">
+              <a:graphicData uri="http://schemas.openxmlformats.org/drawingml/2006/picture">
+                <pic:pic xmlns:pic="http://schemas.openxmlformats.org/drawingml/2006/picture">
+                  <pic:nvPicPr>
+                    <pic:cNvPr id="82661771" name="Imagen 1" descr="Texto&#10;&#10;Descripción generada automáticamente"/>
+                    <pic:cNvPicPr/>
+                  </pic:nvPicPr>
+                  <pic:blipFill>
+                    <a:blip r:embed="rId7"/>
+                    <a:stretch>
+                      <a:fillRect/>
+                    </a:stretch>
+                  </pic:blipFill>
+                  <pic:spPr>
+                    <a:xfrm>
+                      <a:off x="0" y="0"/>
+                      <a:ext cx="5612130" cy="2145665"/>
+                    </a:xfrm>
+                    <a:prstGeom prst="rect">
+                      <a:avLst/>
+                    </a:prstGeom>
+                  </pic:spPr>
+                </pic:pic>
+              </a:graphicData>
+            </a:graphic>
+          </wp:inline>
+        </w:drawing>
+      </w:r>
+    </w:p>
+    <w:p>
+      <w:r>
+        <w:lastRenderedPageBreak/>
+        <w:drawing>
+          <wp:inline distT="0" distB="0" distL="0" distR="0" wp14:anchorId="7C4C7E2D" wp14:editId="06A26792">
+            <wp:extent cx="5612130" cy="4786630"/>
+            <wp:effectExtent l="0" t="0" r="7620" b="0"/>
+            <wp:docPr id="334573299" name="Imagen 1" descr="Interfaz de usuario gráfica, Texto&#10;&#10;Descripción generada automáticamente"/>
+            <wp:cNvGraphicFramePr>
+              <a:graphicFrameLocks xmlns:a="http://schemas.openxmlformats.org/drawingml/2006/main" noChangeAspect="1"/>
+            </wp:cNvGraphicFramePr>
+            <a:graphic xmlns:a="http://schemas.openxmlformats.org/drawingml/2006/main">
+              <a:graphicData uri="http://schemas.openxmlformats.org/drawingml/2006/picture">
+                <pic:pic xmlns:pic="http://schemas.openxmlformats.org/drawingml/2006/picture">
+                  <pic:nvPicPr>
+                    <pic:cNvPr id="334573299" name="Imagen 1" descr="Interfaz de usuario gráfica, Texto&#10;&#10;Descripción generada automáticamente"/>
+                    <pic:cNvPicPr/>
+                  </pic:nvPicPr>
+                  <pic:blipFill>
+                    <a:blip r:embed="rId8"/>
+                    <a:stretch>
+                      <a:fillRect/>
+                    </a:stretch>
+                  </pic:blipFill>
+                  <pic:spPr>
+                    <a:xfrm>
+                      <a:off x="0" y="0"/>
+                      <a:ext cx="5612130" cy="4786630"/>
+                    </a:xfrm>
+                    <a:prstGeom prst="rect">
+                      <a:avLst/>
+                    </a:prstGeom>
+                  </pic:spPr>
+                </pic:pic>
+              </a:graphicData>
+            </a:graphic>
+          </wp:inline>
+        </w:drawing>
+      </w:r>
+    </w:p>
+    <w:p>
+      <w:r>
+        <w:drawing>
+          <wp:inline distT="0" distB="0" distL="0" distR="0" wp14:anchorId="388248CA" wp14:editId="3032FB5D">
+            <wp:extent cx="5612130" cy="3155950"/>
+            <wp:effectExtent l="0" t="0" r="7620" b="6350"/>
+            <wp:docPr id="1580427616" name="Imagen 1" descr="Texto&#10;&#10;Descripción generada automáticamente"/>
+            <wp:cNvGraphicFramePr>
+              <a:graphicFrameLocks xmlns:a="http://schemas.openxmlformats.org/drawingml/2006/main" noChangeAspect="1"/>
+            </wp:cNvGraphicFramePr>
+            <a:graphic xmlns:a="http://schemas.openxmlformats.org/drawingml/2006/main">
+              <a:graphicData uri="http://schemas.openxmlformats.org/drawingml/2006/picture">
+                <pic:pic xmlns:pic="http://schemas.openxmlformats.org/drawingml/2006/picture">
+                  <pic:nvPicPr>
+                    <pic:cNvPr id="1580427616" name="Imagen 1" descr="Texto&#10;&#10;Descripción generada automáticamente"/>
+                    <pic:cNvPicPr/>
+                  </pic:nvPicPr>
+                  <pic:blipFill>
+                    <a:blip r:embed="rId9"/>
+                    <a:stretch>
+                      <a:fillRect/>
+                    </a:stretch>
+                  </pic:blipFill>
+                  <pic:spPr>
+                    <a:xfrm>
+                      <a:off x="0" y="0"/>
+                      <a:ext cx="5612130" cy="3155950"/>
+                    </a:xfrm>
+                    <a:prstGeom prst="rect">
+                      <a:avLst/>
+                    </a:prstGeom>
+                  </pic:spPr>
+                </pic:pic>
+              </a:graphicData>
+            </a:graphic>
+          </wp:inline>
+        </w:drawing>
+      </w:r>
+    </w:p>
+    <w:p/>
+    <w:p/>
     <w:p/>
     <w:p/>
     <w:p/>

</xml_diff>

<commit_message>
update fin clase input y outputs entre componentes
</commit_message>
<xml_diff>
--- a/Teoria/Teoria Angular.docx
+++ b/Teoria/Teoria Angular.docx
@@ -31,21 +31,7 @@
         <w:rPr>
           <w:lang w:val="es-ES"/>
         </w:rPr>
-        <w:t xml:space="preserve">Es un </w:t>
-      </w:r>
-      <w:proofErr w:type="spellStart"/>
-      <w:r>
-        <w:rPr>
-          <w:lang w:val="es-ES"/>
-        </w:rPr>
-        <w:t>framework</w:t>
-      </w:r>
-      <w:proofErr w:type="spellEnd"/>
-      <w:r>
-        <w:rPr>
-          <w:lang w:val="es-ES"/>
-        </w:rPr>
-        <w:t xml:space="preserve"> de diseño de aplicaciones y plataforma de desarrollo para crear aplicaciones de una sola página eficientes y sofisticadas.</w:t>
+        <w:t>Es un framework de diseño de aplicaciones y plataforma de desarrollo para crear aplicaciones de una sola página eficientes y sofisticadas.</w:t>
       </w:r>
     </w:p>
     <w:p>
@@ -118,21 +104,7 @@
         <w:rPr>
           <w:lang w:val="es-ES"/>
         </w:rPr>
-        <w:t xml:space="preserve">Representa los datos y la lógica de negocio de la aplicación. Se definen generalmente como clases </w:t>
-      </w:r>
-      <w:proofErr w:type="spellStart"/>
-      <w:r>
-        <w:rPr>
-          <w:lang w:val="es-ES"/>
-        </w:rPr>
-        <w:t>Typescript</w:t>
-      </w:r>
-      <w:proofErr w:type="spellEnd"/>
-      <w:r>
-        <w:rPr>
-          <w:lang w:val="es-ES"/>
-        </w:rPr>
-        <w:t xml:space="preserve"> y pueden incluir propiedades y métodos que describen como se acceden y manipulan los datos</w:t>
+        <w:t>Representa los datos y la lógica de negocio de la aplicación. Se definen generalmente como clases Typescript y pueden incluir propiedades y métodos que describen como se acceden y manipulan los datos</w:t>
       </w:r>
     </w:p>
     <w:p>
@@ -200,21 +172,7 @@
         <w:rPr>
           <w:lang w:val="es-ES"/>
         </w:rPr>
-        <w:t xml:space="preserve">El controlador actúa como intermediario entre el modelo y la vista. Se encarga de manejar las interacciones del usuario, como </w:t>
-      </w:r>
-      <w:proofErr w:type="spellStart"/>
-      <w:r>
-        <w:rPr>
-          <w:lang w:val="es-ES"/>
-        </w:rPr>
-        <w:t>clicks</w:t>
-      </w:r>
-      <w:proofErr w:type="spellEnd"/>
-      <w:r>
-        <w:rPr>
-          <w:lang w:val="es-ES"/>
-        </w:rPr>
-        <w:t xml:space="preserve"> o eventos de entrada, es decir el controlador se encarga de controlar el flujo de datos entre el modelo y la vista.</w:t>
+        <w:t>El controlador actúa como intermediario entre el modelo y la vista. Se encarga de manejar las interacciones del usuario, como clicks o eventos de entrada, es decir el controlador se encarga de controlar el flujo de datos entre el modelo y la vista.</w:t>
       </w:r>
     </w:p>
     <w:p>
@@ -238,23 +196,7 @@
     </w:p>
     <w:p>
       <w:r>
-        <w:t xml:space="preserve">Angular </w:t>
-      </w:r>
-      <w:proofErr w:type="spellStart"/>
-      <w:r>
-        <w:t>Command</w:t>
-      </w:r>
-      <w:proofErr w:type="spellEnd"/>
-      <w:r>
-        <w:t xml:space="preserve"> Line </w:t>
-      </w:r>
-      <w:proofErr w:type="gramStart"/>
-      <w:r>
-        <w:t>Interface</w:t>
-      </w:r>
-      <w:proofErr w:type="gramEnd"/>
-      <w:r>
-        <w:t>, es una herramie</w:t>
+        <w:t>Angular Command Line Interface, es una herramie</w:t>
       </w:r>
       <w:r>
         <w:t>nta de línea de comandos que se utiliza para crear, desarrollar y administrar aplicaciones web en Angular de manera eficiente. El CLI proporciona una seria de utilidades y comandos que simplifican tareas comunes en el proceso de desarrollo.</w:t>
@@ -331,15 +273,7 @@
         </w:numPr>
       </w:pPr>
       <w:r>
-        <w:t xml:space="preserve">ng </w:t>
-      </w:r>
-      <w:proofErr w:type="spellStart"/>
-      <w:r>
-        <w:t>generate</w:t>
-      </w:r>
-      <w:proofErr w:type="spellEnd"/>
-      <w:r>
-        <w:t xml:space="preserve"> module nombre-del-modulo</w:t>
+        <w:t>ng generate module nombre-del-modulo</w:t>
       </w:r>
     </w:p>
     <w:p>
@@ -442,6 +376,9 @@
     </w:p>
     <w:p>
       <w:r>
+        <w:rPr>
+          <w:noProof/>
+        </w:rPr>
         <w:drawing>
           <wp:inline distT="0" distB="0" distL="0" distR="0" wp14:anchorId="1BA9AC94" wp14:editId="0B9FE650">
             <wp:extent cx="5612130" cy="2782570"/>
@@ -481,6 +418,9 @@
     </w:p>
     <w:p>
       <w:r>
+        <w:rPr>
+          <w:noProof/>
+        </w:rPr>
         <w:drawing>
           <wp:inline distT="0" distB="0" distL="0" distR="0" wp14:anchorId="435BB489" wp14:editId="285C5183">
             <wp:extent cx="5612130" cy="2145665"/>
@@ -520,6 +460,9 @@
     </w:p>
     <w:p>
       <w:r>
+        <w:rPr>
+          <w:noProof/>
+        </w:rPr>
         <w:lastRenderedPageBreak/>
         <w:drawing>
           <wp:inline distT="0" distB="0" distL="0" distR="0" wp14:anchorId="7C4C7E2D" wp14:editId="06A26792">
@@ -560,6 +503,9 @@
     </w:p>
     <w:p>
       <w:r>
+        <w:rPr>
+          <w:noProof/>
+        </w:rPr>
         <w:drawing>
           <wp:inline distT="0" distB="0" distL="0" distR="0" wp14:anchorId="388248CA" wp14:editId="3032FB5D">
             <wp:extent cx="5612130" cy="3155950"/>
@@ -597,7 +543,129 @@
         </w:drawing>
       </w:r>
     </w:p>
-    <w:p/>
+    <w:p>
+      <w:pPr>
+        <w:rPr>
+          <w:b/>
+          <w:bCs/>
+          <w:color w:val="FF0000"/>
+        </w:rPr>
+      </w:pPr>
+      <w:r>
+        <w:rPr>
+          <w:b/>
+          <w:bCs/>
+          <w:color w:val="FF0000"/>
+        </w:rPr>
+        <w:lastRenderedPageBreak/>
+        <w:t>Clase 6 input y output</w:t>
+      </w:r>
+      <w:r>
+        <w:rPr>
+          <w:b/>
+          <w:bCs/>
+          <w:color w:val="FF0000"/>
+        </w:rPr>
+        <w:t>:</w:t>
+      </w:r>
+    </w:p>
+    <w:p>
+      <w:pPr>
+        <w:rPr>
+          <w:b/>
+          <w:bCs/>
+          <w:color w:val="FF0000"/>
+        </w:rPr>
+      </w:pPr>
+      <w:r>
+        <w:drawing>
+          <wp:inline distT="0" distB="0" distL="0" distR="0" wp14:anchorId="3C975AF5" wp14:editId="67C03586">
+            <wp:extent cx="5612130" cy="3139440"/>
+            <wp:effectExtent l="0" t="0" r="7620" b="3810"/>
+            <wp:docPr id="422740493" name="Imagen 1" descr="Interfaz de usuario gráfica, Texto, Sitio web&#10;&#10;Descripción generada automáticamente"/>
+            <wp:cNvGraphicFramePr>
+              <a:graphicFrameLocks xmlns:a="http://schemas.openxmlformats.org/drawingml/2006/main" noChangeAspect="1"/>
+            </wp:cNvGraphicFramePr>
+            <a:graphic xmlns:a="http://schemas.openxmlformats.org/drawingml/2006/main">
+              <a:graphicData uri="http://schemas.openxmlformats.org/drawingml/2006/picture">
+                <pic:pic xmlns:pic="http://schemas.openxmlformats.org/drawingml/2006/picture">
+                  <pic:nvPicPr>
+                    <pic:cNvPr id="422740493" name="Imagen 1" descr="Interfaz de usuario gráfica, Texto, Sitio web&#10;&#10;Descripción generada automáticamente"/>
+                    <pic:cNvPicPr/>
+                  </pic:nvPicPr>
+                  <pic:blipFill>
+                    <a:blip r:embed="rId10"/>
+                    <a:stretch>
+                      <a:fillRect/>
+                    </a:stretch>
+                  </pic:blipFill>
+                  <pic:spPr>
+                    <a:xfrm>
+                      <a:off x="0" y="0"/>
+                      <a:ext cx="5612130" cy="3139440"/>
+                    </a:xfrm>
+                    <a:prstGeom prst="rect">
+                      <a:avLst/>
+                    </a:prstGeom>
+                  </pic:spPr>
+                </pic:pic>
+              </a:graphicData>
+            </a:graphic>
+          </wp:inline>
+        </w:drawing>
+      </w:r>
+    </w:p>
+    <w:p>
+      <w:pPr>
+        <w:rPr>
+          <w:b/>
+          <w:bCs/>
+          <w:color w:val="FF0000"/>
+        </w:rPr>
+      </w:pPr>
+      <w:r>
+        <w:rPr>
+          <w:b/>
+          <w:bCs/>
+          <w:color w:val="FF0000"/>
+        </w:rPr>
+        <w:drawing>
+          <wp:inline distT="0" distB="0" distL="0" distR="0" wp14:anchorId="4BE7CFB8" wp14:editId="5665A234">
+            <wp:extent cx="5612130" cy="3114040"/>
+            <wp:effectExtent l="0" t="0" r="7620" b="0"/>
+            <wp:docPr id="375170951" name="Imagen 1" descr="Sitio web&#10;&#10;Descripción generada automáticamente con confianza media"/>
+            <wp:cNvGraphicFramePr>
+              <a:graphicFrameLocks xmlns:a="http://schemas.openxmlformats.org/drawingml/2006/main" noChangeAspect="1"/>
+            </wp:cNvGraphicFramePr>
+            <a:graphic xmlns:a="http://schemas.openxmlformats.org/drawingml/2006/main">
+              <a:graphicData uri="http://schemas.openxmlformats.org/drawingml/2006/picture">
+                <pic:pic xmlns:pic="http://schemas.openxmlformats.org/drawingml/2006/picture">
+                  <pic:nvPicPr>
+                    <pic:cNvPr id="375170951" name="Imagen 1" descr="Sitio web&#10;&#10;Descripción generada automáticamente con confianza media"/>
+                    <pic:cNvPicPr/>
+                  </pic:nvPicPr>
+                  <pic:blipFill>
+                    <a:blip r:embed="rId11"/>
+                    <a:stretch>
+                      <a:fillRect/>
+                    </a:stretch>
+                  </pic:blipFill>
+                  <pic:spPr>
+                    <a:xfrm>
+                      <a:off x="0" y="0"/>
+                      <a:ext cx="5612130" cy="3114040"/>
+                    </a:xfrm>
+                    <a:prstGeom prst="rect">
+                      <a:avLst/>
+                    </a:prstGeom>
+                  </pic:spPr>
+                </pic:pic>
+              </a:graphicData>
+            </a:graphic>
+          </wp:inline>
+        </w:drawing>
+      </w:r>
+    </w:p>
     <w:p/>
     <w:p/>
     <w:p/>

</xml_diff>